<commit_message>
Update setup document for gradle
</commit_message>
<xml_diff>
--- a/Documentation/Setup.docx
+++ b/Documentation/Setup.docx
@@ -756,11 +756,27 @@
         <w:ind w:left="720"/>
       </w:pPr>
       <w:r>
-        <w:t>Test JSON API in browser: http://localhost:8080/api/project/all</w:t>
-      </w:r>
-      <w:r>
-        <w:br/>
-        <w:t>The API show returns JSON data</w:t>
+        <w:t xml:space="preserve">Test </w:t>
+      </w:r>
+      <w:r>
+        <w:t>Rest</w:t>
+      </w:r>
+      <w:r>
+        <w:t xml:space="preserve"> API </w:t>
+      </w:r>
+      <w:proofErr w:type="gramStart"/>
+      <w:r>
+        <w:t xml:space="preserve">from </w:t>
+      </w:r>
+      <w:r>
+        <w:t xml:space="preserve"> browser</w:t>
+      </w:r>
+      <w:proofErr w:type="gramEnd"/>
+      <w:r>
+        <w:t xml:space="preserve">: </w:t>
+      </w:r>
+      <w:r>
+        <w:t>http://localhost:8080/swagger-ui.html</w:t>
       </w:r>
     </w:p>
     <w:p>
@@ -909,8 +925,36 @@
         <w:ind w:left="720"/>
       </w:pPr>
       <w:r>
-        <w:t>Install Plugin: Spring Tool Suite (STS) for Eclipse 3.8.3.RELEASE</w:t>
-      </w:r>
+        <w:t xml:space="preserve">Install Plugin: </w:t>
+      </w:r>
+    </w:p>
+    <w:p>
+      <w:pPr>
+        <w:pStyle w:val="ListParagraph"/>
+        <w:numPr>
+          <w:ilvl w:val="0"/>
+          <w:numId w:val="42"/>
+        </w:numPr>
+        <w:ind w:left="1170" w:hanging="450"/>
+      </w:pPr>
+      <w:r>
+        <w:t>Spring Tool Suite (STS) for Eclipse 3.8.3.RELEASE</w:t>
+      </w:r>
+    </w:p>
+    <w:p>
+      <w:pPr>
+        <w:pStyle w:val="ListParagraph"/>
+        <w:numPr>
+          <w:ilvl w:val="0"/>
+          <w:numId w:val="42"/>
+        </w:numPr>
+        <w:ind w:left="1170" w:hanging="450"/>
+      </w:pPr>
+      <w:proofErr w:type="spellStart"/>
+      <w:r>
+        <w:t>Buildship</w:t>
+      </w:r>
+      <w:proofErr w:type="spellEnd"/>
     </w:p>
     <w:p>
       <w:pPr>
@@ -930,7 +974,23 @@
         <w:ind w:left="720"/>
       </w:pPr>
       <w:r>
-        <w:t>File -&gt; Import -&gt; General -&gt; Projects from Folder or Archive</w:t>
+        <w:t xml:space="preserve">File -&gt; Import -&gt; </w:t>
+      </w:r>
+      <w:proofErr w:type="spellStart"/>
+      <w:r>
+        <w:t>Gradle</w:t>
+      </w:r>
+      <w:proofErr w:type="spellEnd"/>
+      <w:r>
+        <w:t xml:space="preserve"> -&gt; Existing </w:t>
+      </w:r>
+      <w:proofErr w:type="spellStart"/>
+      <w:r>
+        <w:t>Gradle</w:t>
+      </w:r>
+      <w:proofErr w:type="spellEnd"/>
+      <w:r>
+        <w:t xml:space="preserve"> Project</w:t>
       </w:r>
     </w:p>
     <w:p>
@@ -946,15 +1006,7 @@
         <w:ind w:left="720"/>
       </w:pPr>
       <w:r>
-        <w:t>Import as: Maven</w:t>
-      </w:r>
-    </w:p>
-    <w:p>
-      <w:pPr>
-        <w:ind w:left="720"/>
-      </w:pPr>
-      <w:r>
-        <w:t>Verify there is no warnings or errors</w:t>
+        <w:t>Take all the default settings.</w:t>
       </w:r>
     </w:p>
     <w:p>
@@ -1166,11 +1218,32 @@
       </w:r>
       <w:r>
         <w:br/>
-        <w:t>The application is launched in browser: http://localhost:3000/</w:t>
+      </w:r>
+      <w:proofErr w:type="gramStart"/>
+      <w:r>
+        <w:t>The</w:t>
+      </w:r>
+      <w:proofErr w:type="gramEnd"/>
+      <w:r>
+        <w:t xml:space="preserve"> application is launched in browser: http://localhost:</w:t>
+      </w:r>
+      <w:r>
+        <w:t>4200</w:t>
+      </w:r>
+      <w:r>
+        <w:t>/</w:t>
       </w:r>
       <w:r>
         <w:br/>
-        <w:t>Click Volunteer - &gt; Projects, verify that you can see dummy projects retrieved from database</w:t>
+        <w:t xml:space="preserve">Click </w:t>
+      </w:r>
+      <w:r>
+        <w:t>Opportunities</w:t>
+      </w:r>
+      <w:bookmarkStart w:id="1" w:name="_GoBack"/>
+      <w:bookmarkEnd w:id="1"/>
+      <w:r>
+        <w:t>, verify that you can see dummy projects retrieved from database</w:t>
       </w:r>
       <w:r>
         <w:t>.</w:t>
@@ -1203,8 +1276,6 @@
       <w:r>
         <w:t>contact: info@code4socialgood.org</w:t>
       </w:r>
-      <w:bookmarkStart w:id="1" w:name="_GoBack"/>
-      <w:bookmarkEnd w:id="1"/>
     </w:p>
     <w:sectPr>
       <w:pgSz w:w="12240" w:h="15840" w:code="1"/>
@@ -2591,7 +2662,7 @@
   <w:abstractNum w:abstractNumId="13">
     <w:nsid w:val="347F37C4"/>
     <w:multiLevelType w:val="hybridMultilevel"/>
-    <w:tmpl w:val="2C3C43CC"/>
+    <w:tmpl w:val="6E9CBC78"/>
     <w:lvl w:ilvl="0" w:tplc="04090001">
       <w:start w:val="1"/>
       <w:numFmt w:val="bullet"/>
@@ -8183,15 +8254,6 @@
 </file>
 
 <file path=customXml/item1.xml><?xml version="1.0" encoding="utf-8"?>
-<?mso-contentType ?>
-<FormTemplates xmlns="http://schemas.microsoft.com/sharepoint/v3/contenttype/forms">
-  <Display>DocumentLibraryForm</Display>
-  <Edit>DocumentLibraryForm</Edit>
-  <New>DocumentLibraryForm</New>
-</FormTemplates>
-</file>
-
-<file path=customXml/item2.xml><?xml version="1.0" encoding="utf-8"?>
 <ct:contentTypeSchema xmlns:ct="http://schemas.microsoft.com/office/2006/metadata/contentType" xmlns:ma="http://schemas.microsoft.com/office/2006/metadata/properties/metaAttributes" ct:_="" ma:_="" ma:contentTypeName="Document" ma:contentTypeID="0x010100A165CA7133571D45ADB6FFE5CECDE57F" ma:contentTypeVersion="14" ma:contentTypeDescription="Create a new document." ma:contentTypeScope="" ma:versionID="7910ccc59a53a85e192e87b04b8bea74">
   <xsd:schema xmlns:xsd="http://www.w3.org/2001/XMLSchema" xmlns:p="http://schemas.microsoft.com/office/2006/metadata/properties" xmlns:ns1="19be1436-59e7-4d42-adcd-ade3845f4aa3" xmlns:ns3="8705a942-e5db-4cd8-aa04-3d05d9821361" targetNamespace="http://schemas.microsoft.com/office/2006/metadata/properties" ma:root="true" ma:fieldsID="ae08b1f380ea8e051f2484b270481d35" ns1:_="" ns3:_="">
     <xsd:import namespace="19be1436-59e7-4d42-adcd-ade3845f4aa3"/>
@@ -8303,6 +8365,15 @@
 </ct:contentTypeSchema>
 </file>
 
+<file path=customXml/item2.xml><?xml version="1.0" encoding="utf-8"?>
+<?mso-contentType ?>
+<FormTemplates xmlns="http://schemas.microsoft.com/sharepoint/v3/contenttype/forms">
+  <Display>DocumentLibraryForm</Display>
+  <Edit>DocumentLibraryForm</Edit>
+  <New>DocumentLibraryForm</New>
+</FormTemplates>
+</file>
+
 <file path=customXml/item3.xml><?xml version="1.0" encoding="utf-8"?>
 <p:properties xmlns:p="http://schemas.microsoft.com/office/2006/metadata/properties" xmlns:xsi="http://www.w3.org/2001/XMLSchema-instance" xmlns:pc="http://schemas.microsoft.com/office/infopath/2007/PartnerControls">
   <documentManagement>
@@ -8319,14 +8390,6 @@
 </file>
 
 <file path=customXml/itemProps1.xml><?xml version="1.0" encoding="utf-8"?>
-<ds:datastoreItem xmlns:ds="http://schemas.openxmlformats.org/officeDocument/2006/customXml" ds:itemID="{C1A3EDDC-E5EA-493F-AAC6-865331C0B6E1}">
-  <ds:schemaRefs>
-    <ds:schemaRef ds:uri="http://schemas.microsoft.com/sharepoint/v3/contenttype/forms"/>
-  </ds:schemaRefs>
-</ds:datastoreItem>
-</file>
-
-<file path=customXml/itemProps2.xml><?xml version="1.0" encoding="utf-8"?>
 <ds:datastoreItem xmlns:ds="http://schemas.openxmlformats.org/officeDocument/2006/customXml" ds:itemID="{B770792D-CD3B-4FFA-83C7-4F4B4FB0F553}">
   <ds:schemaRefs>
     <ds:schemaRef ds:uri="http://schemas.microsoft.com/office/2006/metadata/contentType"/>
@@ -8344,6 +8407,14 @@
 </ds:datastoreItem>
 </file>
 
+<file path=customXml/itemProps2.xml><?xml version="1.0" encoding="utf-8"?>
+<ds:datastoreItem xmlns:ds="http://schemas.openxmlformats.org/officeDocument/2006/customXml" ds:itemID="{C1A3EDDC-E5EA-493F-AAC6-865331C0B6E1}">
+  <ds:schemaRefs>
+    <ds:schemaRef ds:uri="http://schemas.microsoft.com/sharepoint/v3/contenttype/forms"/>
+  </ds:schemaRefs>
+</ds:datastoreItem>
+</file>
+
 <file path=customXml/itemProps3.xml><?xml version="1.0" encoding="utf-8"?>
 <ds:datastoreItem xmlns:ds="http://schemas.openxmlformats.org/officeDocument/2006/customXml" ds:itemID="{2DE69C9F-4836-4D3D-B85F-85F6DC95E700}">
   <ds:schemaRefs>
@@ -8356,7 +8427,7 @@
 </file>
 
 <file path=customXml/itemProps4.xml><?xml version="1.0" encoding="utf-8"?>
-<ds:datastoreItem xmlns:ds="http://schemas.openxmlformats.org/officeDocument/2006/customXml" ds:itemID="{A9460350-A2EF-4398-AB06-DFBB606BE507}">
+<ds:datastoreItem xmlns:ds="http://schemas.openxmlformats.org/officeDocument/2006/customXml" ds:itemID="{9A98DDFA-3E57-47EA-AC37-2D27645B42E2}">
   <ds:schemaRefs>
     <ds:schemaRef ds:uri="http://schemas.openxmlformats.org/officeDocument/2006/bibliography"/>
   </ds:schemaRefs>

</xml_diff>